<commit_message>
Adding a combined iOS App for the mapping utility and comminucation system.
</commit_message>
<xml_diff>
--- a/PURCHASE_ORDER_SE_Team_project 2.docx
+++ b/PURCHASE_ORDER_SE_Team_project 2.docx
@@ -306,7 +306,7 @@
                 <w:sz w:val="22"/>
                 <w:szCs w:val="22"/>
               </w:rPr>
-              <w:t>March 11, 2011</w:t>
+              <w:t>March 29, 2011</w:t>
             </w:r>
             <w:r>
               <w:rPr>
@@ -319,10 +319,7 @@
         </w:tc>
       </w:tr>
     </w:tbl>
-    <w:p>
-      <w:bookmarkStart w:id="0" w:name="_GoBack"/>
-      <w:bookmarkEnd w:id="0"/>
-    </w:p>
+    <w:p/>
     <w:p/>
     <w:tbl>
       <w:tblPr>
@@ -625,9 +622,17 @@
           <w:p>
             <w:pPr>
               <w:jc w:val="center"/>
-            </w:pPr>
-            <w:r>
-              <w:t>1</w:t>
+              <w:rPr>
+                <w:sz w:val="20"/>
+                <w:szCs w:val="20"/>
+              </w:rPr>
+            </w:pPr>
+            <w:r>
+              <w:rPr>
+                <w:sz w:val="20"/>
+                <w:szCs w:val="20"/>
+              </w:rPr>
+              <w:t>4</w:t>
             </w:r>
           </w:p>
         </w:tc>
@@ -645,10 +650,29 @@
           <w:p>
             <w:pPr>
               <w:jc w:val="center"/>
-            </w:pPr>
-            <w:r>
-              <w:t>FTDI Cable 5V VCC-3.3V I/O</w:t>
-            </w:r>
+              <w:rPr>
+                <w:bCs/>
+                <w:sz w:val="20"/>
+                <w:szCs w:val="20"/>
+              </w:rPr>
+            </w:pPr>
+            <w:r>
+              <w:rPr>
+                <w:bCs/>
+                <w:sz w:val="20"/>
+                <w:szCs w:val="20"/>
+              </w:rPr>
+              <w:t>Polymer Lithium Ion Battery - 110mAh</w:t>
+            </w:r>
+          </w:p>
+          <w:p>
+            <w:pPr>
+              <w:jc w:val="center"/>
+              <w:rPr>
+                <w:sz w:val="20"/>
+                <w:szCs w:val="20"/>
+              </w:rPr>
+            </w:pPr>
           </w:p>
         </w:tc>
         <w:tc>
@@ -665,9 +689,17 @@
           <w:p>
             <w:pPr>
               <w:jc w:val="center"/>
-            </w:pPr>
-            <w:r>
-              <w:t>http://www.sparkfun.com/products/9717</w:t>
+              <w:rPr>
+                <w:sz w:val="20"/>
+                <w:szCs w:val="20"/>
+              </w:rPr>
+            </w:pPr>
+            <w:r>
+              <w:rPr>
+                <w:sz w:val="20"/>
+                <w:szCs w:val="20"/>
+              </w:rPr>
+              <w:t>http://www.sparkfun.com/products/731</w:t>
             </w:r>
           </w:p>
         </w:tc>
@@ -685,8 +717,16 @@
           <w:p>
             <w:pPr>
               <w:jc w:val="center"/>
-            </w:pPr>
-            <w:r>
+              <w:rPr>
+                <w:sz w:val="20"/>
+                <w:szCs w:val="20"/>
+              </w:rPr>
+            </w:pPr>
+            <w:r>
+              <w:rPr>
+                <w:sz w:val="20"/>
+                <w:szCs w:val="20"/>
+              </w:rPr>
               <w:t>Sparkfun</w:t>
             </w:r>
           </w:p>
@@ -705,8 +745,14 @@
             <w:pPr>
               <w:pStyle w:val="Amount"/>
               <w:jc w:val="center"/>
-            </w:pPr>
-            <w:r>
+              <w:rPr>
+                <w:sz w:val="20"/>
+              </w:rPr>
+            </w:pPr>
+            <w:r>
+              <w:rPr>
+                <w:sz w:val="20"/>
+              </w:rPr>
               <w:t>I</w:t>
             </w:r>
           </w:p>
@@ -728,33 +774,22 @@
           </w:tcPr>
           <w:p>
             <w:pPr>
-              <w:rPr>
-                <w:rFonts w:ascii="Times" w:hAnsi="Times"/>
+              <w:jc w:val="center"/>
+              <w:rPr>
                 <w:spacing w:val="0"/>
                 <w:sz w:val="20"/>
                 <w:szCs w:val="20"/>
               </w:rPr>
             </w:pPr>
             <w:r>
-              <w:t>$</w:t>
-            </w:r>
-            <w:r>
-              <w:rPr>
-                <w:rFonts w:ascii="Georgia" w:hAnsi="Georgia"/>
-                <w:b/>
+              <w:rPr>
                 <w:bCs/>
-                <w:color w:val="77776E"/>
                 <w:spacing w:val="0"/>
-                <w:sz w:val="18"/>
-              </w:rPr>
-              <w:t>17.95</w:t>
-            </w:r>
-          </w:p>
-          <w:p>
-            <w:pPr>
-              <w:pStyle w:val="Amount"/>
-              <w:jc w:val="center"/>
-            </w:pPr>
+                <w:sz w:val="20"/>
+                <w:szCs w:val="20"/>
+              </w:rPr>
+              <w:t>6.95</w:t>
+            </w:r>
           </w:p>
         </w:tc>
         <w:tc>
@@ -775,8 +810,8 @@
           <w:p>
             <w:pPr>
               <w:spacing w:line="240" w:lineRule="auto"/>
-              <w:rPr>
-                <w:rFonts w:ascii="Times" w:hAnsi="Times"/>
+              <w:jc w:val="center"/>
+              <w:rPr>
                 <w:spacing w:val="0"/>
                 <w:sz w:val="20"/>
                 <w:szCs w:val="20"/>
@@ -784,20 +819,21 @@
             </w:pPr>
             <w:r>
               <w:rPr>
-                <w:rFonts w:ascii="Georgia" w:hAnsi="Georgia"/>
-                <w:b/>
                 <w:bCs/>
-                <w:color w:val="77776E"/>
                 <w:spacing w:val="0"/>
-                <w:sz w:val="18"/>
-              </w:rPr>
-              <w:t>17.95</w:t>
+                <w:sz w:val="20"/>
+                <w:szCs w:val="20"/>
+              </w:rPr>
+              <w:t>27.80</w:t>
             </w:r>
           </w:p>
           <w:p>
             <w:pPr>
               <w:pStyle w:val="Amount"/>
               <w:jc w:val="center"/>
+              <w:rPr>
+                <w:sz w:val="20"/>
+              </w:rPr>
             </w:pPr>
           </w:p>
         </w:tc>
@@ -822,9 +858,17 @@
           <w:p>
             <w:pPr>
               <w:jc w:val="center"/>
-            </w:pPr>
-            <w:r>
-              <w:t>1</w:t>
+              <w:rPr>
+                <w:sz w:val="20"/>
+                <w:szCs w:val="20"/>
+              </w:rPr>
+            </w:pPr>
+            <w:r>
+              <w:rPr>
+                <w:sz w:val="20"/>
+                <w:szCs w:val="20"/>
+              </w:rPr>
+              <w:t>8</w:t>
             </w:r>
           </w:p>
         </w:tc>
@@ -842,9 +886,19 @@
           <w:p>
             <w:pPr>
               <w:jc w:val="center"/>
-            </w:pPr>
-            <w:r>
-              <w:t>USB Oscilloscope</w:t>
+              <w:rPr>
+                <w:bCs/>
+                <w:sz w:val="20"/>
+                <w:szCs w:val="20"/>
+              </w:rPr>
+            </w:pPr>
+            <w:r>
+              <w:rPr>
+                <w:bCs/>
+                <w:sz w:val="20"/>
+                <w:szCs w:val="20"/>
+              </w:rPr>
+              <w:t>Break Away Female Headers</w:t>
             </w:r>
           </w:p>
         </w:tc>
@@ -862,9 +916,17 @@
           <w:p>
             <w:pPr>
               <w:jc w:val="center"/>
-            </w:pPr>
-            <w:r>
-              <w:t>http://www.sparkfun.com/products/9263</w:t>
+              <w:rPr>
+                <w:sz w:val="20"/>
+                <w:szCs w:val="20"/>
+              </w:rPr>
+            </w:pPr>
+            <w:r>
+              <w:rPr>
+                <w:sz w:val="20"/>
+                <w:szCs w:val="20"/>
+              </w:rPr>
+              <w:t>http://www.sparkfun.com/products/115</w:t>
             </w:r>
           </w:p>
         </w:tc>
@@ -882,8 +944,16 @@
           <w:p>
             <w:pPr>
               <w:jc w:val="center"/>
-            </w:pPr>
-            <w:r>
+              <w:rPr>
+                <w:sz w:val="20"/>
+                <w:szCs w:val="20"/>
+              </w:rPr>
+            </w:pPr>
+            <w:r>
+              <w:rPr>
+                <w:sz w:val="20"/>
+                <w:szCs w:val="20"/>
+              </w:rPr>
               <w:t>Sparkfun</w:t>
             </w:r>
           </w:p>
@@ -902,8 +972,14 @@
             <w:pPr>
               <w:pStyle w:val="Amount"/>
               <w:jc w:val="center"/>
-            </w:pPr>
-            <w:r>
+              <w:rPr>
+                <w:sz w:val="20"/>
+              </w:rPr>
+            </w:pPr>
+            <w:r>
+              <w:rPr>
+                <w:sz w:val="20"/>
+              </w:rPr>
               <w:t>I</w:t>
             </w:r>
           </w:p>
@@ -927,9 +1003,15 @@
             <w:pPr>
               <w:pStyle w:val="Amount"/>
               <w:jc w:val="center"/>
-            </w:pPr>
-            <w:r>
-              <w:t>249.95</w:t>
+              <w:rPr>
+                <w:sz w:val="20"/>
+              </w:rPr>
+            </w:pPr>
+            <w:r>
+              <w:rPr>
+                <w:sz w:val="20"/>
+              </w:rPr>
+              <w:t>1.50</w:t>
             </w:r>
           </w:p>
         </w:tc>
@@ -952,9 +1034,15 @@
             <w:pPr>
               <w:pStyle w:val="Amount"/>
               <w:jc w:val="center"/>
-            </w:pPr>
-            <w:r>
-              <w:t>249.95</w:t>
+              <w:rPr>
+                <w:sz w:val="20"/>
+              </w:rPr>
+            </w:pPr>
+            <w:r>
+              <w:rPr>
+                <w:sz w:val="20"/>
+              </w:rPr>
+              <w:t>12.00</w:t>
             </w:r>
           </w:p>
         </w:tc>
@@ -979,7 +1067,18 @@
           <w:p>
             <w:pPr>
               <w:jc w:val="center"/>
-            </w:pPr>
+              <w:rPr>
+                <w:sz w:val="20"/>
+                <w:szCs w:val="20"/>
+              </w:rPr>
+            </w:pPr>
+            <w:r>
+              <w:rPr>
+                <w:sz w:val="20"/>
+                <w:szCs w:val="20"/>
+              </w:rPr>
+              <w:t xml:space="preserve">8 </w:t>
+            </w:r>
           </w:p>
         </w:tc>
         <w:tc>
@@ -996,6 +1095,28 @@
           <w:p>
             <w:pPr>
               <w:jc w:val="center"/>
+              <w:rPr>
+                <w:bCs/>
+                <w:sz w:val="20"/>
+                <w:szCs w:val="20"/>
+              </w:rPr>
+            </w:pPr>
+            <w:r>
+              <w:rPr>
+                <w:bCs/>
+                <w:sz w:val="20"/>
+                <w:szCs w:val="20"/>
+              </w:rPr>
+              <w:t>Break Away Headers - Straight</w:t>
+            </w:r>
+          </w:p>
+          <w:p>
+            <w:pPr>
+              <w:jc w:val="center"/>
+              <w:rPr>
+                <w:sz w:val="20"/>
+                <w:szCs w:val="20"/>
+              </w:rPr>
             </w:pPr>
           </w:p>
         </w:tc>
@@ -1013,7 +1134,18 @@
           <w:p>
             <w:pPr>
               <w:jc w:val="center"/>
-            </w:pPr>
+              <w:rPr>
+                <w:sz w:val="20"/>
+                <w:szCs w:val="20"/>
+              </w:rPr>
+            </w:pPr>
+            <w:r>
+              <w:rPr>
+                <w:sz w:val="20"/>
+                <w:szCs w:val="20"/>
+              </w:rPr>
+              <w:t>http://www.sparkfun.com/products/116</w:t>
+            </w:r>
           </w:p>
         </w:tc>
         <w:tc>
@@ -1030,7 +1162,18 @@
           <w:p>
             <w:pPr>
               <w:jc w:val="center"/>
-            </w:pPr>
+              <w:rPr>
+                <w:sz w:val="20"/>
+                <w:szCs w:val="20"/>
+              </w:rPr>
+            </w:pPr>
+            <w:r>
+              <w:rPr>
+                <w:sz w:val="20"/>
+                <w:szCs w:val="20"/>
+              </w:rPr>
+              <w:t>Sparkfun</w:t>
+            </w:r>
           </w:p>
         </w:tc>
         <w:tc>
@@ -1047,7 +1190,16 @@
             <w:pPr>
               <w:pStyle w:val="Amount"/>
               <w:jc w:val="center"/>
-            </w:pPr>
+              <w:rPr>
+                <w:sz w:val="20"/>
+              </w:rPr>
+            </w:pPr>
+            <w:r>
+              <w:rPr>
+                <w:sz w:val="20"/>
+              </w:rPr>
+              <w:t>I</w:t>
+            </w:r>
           </w:p>
         </w:tc>
         <w:tc>
@@ -1069,7 +1221,16 @@
             <w:pPr>
               <w:pStyle w:val="Amount"/>
               <w:jc w:val="center"/>
-            </w:pPr>
+              <w:rPr>
+                <w:sz w:val="20"/>
+              </w:rPr>
+            </w:pPr>
+            <w:r>
+              <w:rPr>
+                <w:sz w:val="20"/>
+              </w:rPr>
+              <w:t>2.50</w:t>
+            </w:r>
           </w:p>
         </w:tc>
         <w:tc>
@@ -1091,7 +1252,16 @@
             <w:pPr>
               <w:pStyle w:val="Amount"/>
               <w:jc w:val="center"/>
-            </w:pPr>
+              <w:rPr>
+                <w:sz w:val="20"/>
+              </w:rPr>
+            </w:pPr>
+            <w:r>
+              <w:rPr>
+                <w:sz w:val="20"/>
+              </w:rPr>
+              <w:t>20.00</w:t>
+            </w:r>
           </w:p>
         </w:tc>
       </w:tr>
@@ -2685,7 +2855,7 @@
               <w:t>$</w:t>
             </w:r>
             <w:r>
-              <w:t>267.90</w:t>
+              <w:t>59.80</w:t>
             </w:r>
           </w:p>
         </w:tc>
@@ -2879,7 +3049,12 @@
               <w:t>$</w:t>
             </w:r>
             <w:r>
-              <w:t>267.90</w:t>
+              <w:t>59.8</w:t>
+            </w:r>
+            <w:bookmarkStart w:id="0" w:name="_GoBack"/>
+            <w:bookmarkEnd w:id="0"/>
+            <w:r>
+              <w:t>0</w:t>
             </w:r>
           </w:p>
         </w:tc>
@@ -3070,6 +3245,7 @@
               <w:pStyle w:val="NumberedList"/>
             </w:pPr>
             <w:r>
+              <w:lastRenderedPageBreak/>
               <w:t xml:space="preserve">Please send </w:t>
             </w:r>
             <w:r>
@@ -3971,7 +4147,6 @@
   <w:style w:type="character" w:default="1" w:styleId="DefaultParagraphFont">
     <w:name w:val="Default Paragraph Font"/>
     <w:uiPriority w:val="1"/>
-    <w:semiHidden/>
     <w:unhideWhenUsed/>
   </w:style>
   <w:style w:type="table" w:default="1" w:styleId="TableNormal">
@@ -4360,7 +4535,6 @@
   <w:style w:type="character" w:default="1" w:styleId="DefaultParagraphFont">
     <w:name w:val="Default Paragraph Font"/>
     <w:uiPriority w:val="1"/>
-    <w:semiHidden/>
     <w:unhideWhenUsed/>
   </w:style>
   <w:style w:type="table" w:default="1" w:styleId="TableNormal">

</xml_diff>